<commit_message>
Actividad 1 auditoria ok
</commit_message>
<xml_diff>
--- a/Auditoria Informatica/actividad1/Caso Juliana y auditoria.docx
+++ b/Auditoria Informatica/actividad1/Caso Juliana y auditoria.docx
@@ -17,7 +17,7 @@
           <w:color w:val="000000"/>
           <w:lang w:val="es-CO" w:eastAsia="es-CO"/>
         </w:rPr>
-        <w:t>ATAQUES MÁS COMUNES A UNA RED INFORMÁTICA</w:t>
+        <w:t>ESTUDIO DE CASO: JULIANA Y LA AUDITORÍA</w:t>
       </w:r>
       <w:r>
         <w:rPr>
@@ -32,7 +32,7 @@
           <w:rFonts w:ascii="Arial" w:eastAsia="Times New Roman" w:hAnsi="Arial" w:cs="Arial"/>
           <w:lang w:val="es-CO" w:eastAsia="es-CO"/>
         </w:rPr>
-        <w:t>II</w:t>
+        <w:t>I</w:t>
       </w:r>
       <w:r>
         <w:rPr>
@@ -302,8 +302,662 @@
       </w:r>
     </w:p>
     <w:p>
+      <w:pPr>
+        <w:spacing w:line="360" w:lineRule="auto"/>
+        <w:rPr>
+          <w:rFonts w:ascii="Arial" w:eastAsia="Times New Roman" w:hAnsi="Arial" w:cs="Arial"/>
+          <w:b/>
+          <w:bCs/>
+          <w:color w:val="000000"/>
+          <w:lang w:val="es-CO" w:eastAsia="es-CO"/>
+        </w:rPr>
+      </w:pPr>
+      <w:r>
+        <w:rPr>
+          <w:rFonts w:ascii="Arial" w:eastAsia="Times New Roman" w:hAnsi="Arial" w:cs="Arial"/>
+          <w:b/>
+          <w:bCs/>
+          <w:color w:val="000000"/>
+          <w:lang w:val="es-CO" w:eastAsia="es-CO"/>
+        </w:rPr>
+        <w:lastRenderedPageBreak/>
+        <w:t>Estudio de caso: Juliana y la auditoría</w:t>
+      </w:r>
+    </w:p>
+    <w:p>
+      <w:pPr>
+        <w:pStyle w:val="Prrafodelista"/>
+        <w:numPr>
+          <w:ilvl w:val="0"/>
+          <w:numId w:val="8"/>
+        </w:numPr>
+        <w:spacing w:line="360" w:lineRule="auto"/>
+        <w:ind w:left="426"/>
+        <w:rPr>
+          <w:rFonts w:ascii="Arial" w:eastAsia="Times New Roman" w:hAnsi="Arial" w:cs="Arial"/>
+          <w:color w:val="000000"/>
+          <w:lang w:val="es-CO" w:eastAsia="es-CO"/>
+        </w:rPr>
+      </w:pPr>
+      <w:r>
+        <w:rPr>
+          <w:rFonts w:ascii="Arial" w:eastAsia="Times New Roman" w:hAnsi="Arial" w:cs="Arial"/>
+          <w:color w:val="000000"/>
+          <w:lang w:val="es-CO" w:eastAsia="es-CO"/>
+        </w:rPr>
+        <w:t>Juliana labora en una empresa de insumos médicos como contadora de la misma.</w:t>
+      </w:r>
+    </w:p>
+    <w:p>
+      <w:pPr>
+        <w:pStyle w:val="Prrafodelista"/>
+        <w:numPr>
+          <w:ilvl w:val="0"/>
+          <w:numId w:val="8"/>
+        </w:numPr>
+        <w:spacing w:line="360" w:lineRule="auto"/>
+        <w:ind w:left="426"/>
+        <w:rPr>
+          <w:rFonts w:ascii="Arial" w:eastAsia="Times New Roman" w:hAnsi="Arial" w:cs="Arial"/>
+          <w:color w:val="000000"/>
+          <w:lang w:val="es-CO" w:eastAsia="es-CO"/>
+        </w:rPr>
+      </w:pPr>
+      <w:r>
+        <w:rPr>
+          <w:rFonts w:ascii="Arial" w:eastAsia="Times New Roman" w:hAnsi="Arial" w:cs="Arial"/>
+          <w:color w:val="000000"/>
+          <w:lang w:val="es-CO" w:eastAsia="es-CO"/>
+        </w:rPr>
+        <w:t>En la entidad se han presentado dudas acerca de la veracidad de información contable.</w:t>
+      </w:r>
+    </w:p>
+    <w:p>
+      <w:pPr>
+        <w:pStyle w:val="Prrafodelista"/>
+        <w:numPr>
+          <w:ilvl w:val="0"/>
+          <w:numId w:val="8"/>
+        </w:numPr>
+        <w:spacing w:line="360" w:lineRule="auto"/>
+        <w:ind w:left="426"/>
+        <w:rPr>
+          <w:rFonts w:ascii="Arial" w:eastAsia="Times New Roman" w:hAnsi="Arial" w:cs="Arial"/>
+          <w:color w:val="000000"/>
+          <w:lang w:val="es-CO" w:eastAsia="es-CO"/>
+        </w:rPr>
+      </w:pPr>
+      <w:r>
+        <w:rPr>
+          <w:rFonts w:ascii="Arial" w:eastAsia="Times New Roman" w:hAnsi="Arial" w:cs="Arial"/>
+          <w:color w:val="000000"/>
+          <w:lang w:val="es-CO" w:eastAsia="es-CO"/>
+        </w:rPr>
+        <w:t>Encargan a Juliana la función de evaluar y exponer cuáles serían las ventajas y desventajas de realizar una</w:t>
+      </w:r>
+      <w:r>
+        <w:rPr>
+          <w:rFonts w:ascii="Arial" w:eastAsia="Times New Roman" w:hAnsi="Arial" w:cs="Arial"/>
+          <w:color w:val="000000"/>
+          <w:lang w:val="es-CO" w:eastAsia="es-CO"/>
+        </w:rPr>
+        <w:t xml:space="preserve"> </w:t>
+      </w:r>
+      <w:r>
+        <w:rPr>
+          <w:rFonts w:ascii="Arial" w:eastAsia="Times New Roman" w:hAnsi="Arial" w:cs="Arial"/>
+          <w:color w:val="000000"/>
+          <w:lang w:val="es-CO" w:eastAsia="es-CO"/>
+        </w:rPr>
+        <w:t>auditoría interna en la empresa.</w:t>
+      </w:r>
+    </w:p>
+    <w:p>
+      <w:pPr>
+        <w:pStyle w:val="Prrafodelista"/>
+        <w:numPr>
+          <w:ilvl w:val="0"/>
+          <w:numId w:val="8"/>
+        </w:numPr>
+        <w:spacing w:line="360" w:lineRule="auto"/>
+        <w:ind w:left="426"/>
+        <w:rPr>
+          <w:rFonts w:ascii="Arial" w:eastAsia="Times New Roman" w:hAnsi="Arial" w:cs="Arial"/>
+          <w:color w:val="000000"/>
+          <w:lang w:val="es-CO" w:eastAsia="es-CO"/>
+        </w:rPr>
+      </w:pPr>
+      <w:r>
+        <w:rPr>
+          <w:rFonts w:ascii="Arial" w:eastAsia="Times New Roman" w:hAnsi="Arial" w:cs="Arial"/>
+          <w:color w:val="000000"/>
+          <w:lang w:val="es-CO" w:eastAsia="es-CO"/>
+        </w:rPr>
+        <w:t>Ella debe exponer su posición, teniendo en cuenta que en la empresa no se tiene un departamento de</w:t>
+      </w:r>
+      <w:r>
+        <w:rPr>
+          <w:rFonts w:ascii="Arial" w:eastAsia="Times New Roman" w:hAnsi="Arial" w:cs="Arial"/>
+          <w:color w:val="000000"/>
+          <w:lang w:val="es-CO" w:eastAsia="es-CO"/>
+        </w:rPr>
+        <w:t xml:space="preserve"> </w:t>
+      </w:r>
+      <w:r>
+        <w:rPr>
+          <w:rFonts w:ascii="Arial" w:eastAsia="Times New Roman" w:hAnsi="Arial" w:cs="Arial"/>
+          <w:color w:val="000000"/>
+          <w:lang w:val="es-CO" w:eastAsia="es-CO"/>
+        </w:rPr>
+        <w:t>auditoría y no se piensa tener por el momento.</w:t>
+      </w:r>
+    </w:p>
+    <w:p>
+      <w:pPr>
+        <w:spacing w:line="360" w:lineRule="auto"/>
+        <w:rPr>
+          <w:rFonts w:ascii="Arial" w:eastAsia="Times New Roman" w:hAnsi="Arial" w:cs="Arial"/>
+          <w:color w:val="000000"/>
+          <w:lang w:val="es-CO" w:eastAsia="es-CO"/>
+        </w:rPr>
+      </w:pPr>
+    </w:p>
+    <w:p>
+      <w:pPr>
+        <w:spacing w:line="360" w:lineRule="auto"/>
+        <w:rPr>
+          <w:rFonts w:ascii="Arial" w:eastAsia="Times New Roman" w:hAnsi="Arial" w:cs="Arial"/>
+          <w:b/>
+          <w:bCs/>
+          <w:color w:val="000000"/>
+          <w:lang w:val="es-CO" w:eastAsia="es-CO"/>
+        </w:rPr>
+      </w:pPr>
+      <w:r>
+        <w:rPr>
+          <w:rFonts w:ascii="Arial" w:eastAsia="Times New Roman" w:hAnsi="Arial" w:cs="Arial"/>
+          <w:b/>
+          <w:bCs/>
+          <w:color w:val="000000"/>
+          <w:lang w:val="es-CO" w:eastAsia="es-CO"/>
+        </w:rPr>
+        <w:t>Analisis de Ventajas y desventajas de una auditoria interna.</w:t>
+      </w:r>
+    </w:p>
+    <w:p>
+      <w:pPr>
+        <w:spacing w:line="360" w:lineRule="auto"/>
+        <w:ind w:firstLine="708"/>
+        <w:rPr>
+          <w:rFonts w:ascii="Arial" w:eastAsia="Times New Roman" w:hAnsi="Arial" w:cs="Arial"/>
+          <w:color w:val="000000"/>
+          <w:lang w:val="es-CO" w:eastAsia="es-CO"/>
+        </w:rPr>
+      </w:pPr>
+      <w:r>
+        <w:rPr>
+          <w:rFonts w:ascii="Arial" w:eastAsia="Times New Roman" w:hAnsi="Arial" w:cs="Arial"/>
+          <w:color w:val="000000"/>
+          <w:lang w:val="es-CO" w:eastAsia="es-CO"/>
+        </w:rPr>
+        <w:t xml:space="preserve">De acuerdo al material de estudio e información recopilada acerca de las auditorias. No veo recomendable una auditoria interna para la empresa en cuestión. </w:t>
+      </w:r>
+      <w:r>
+        <w:rPr>
+          <w:rFonts w:ascii="Arial" w:eastAsia="Times New Roman" w:hAnsi="Arial" w:cs="Arial"/>
+          <w:color w:val="000000"/>
+          <w:lang w:val="es-CO" w:eastAsia="es-CO"/>
+        </w:rPr>
+        <w:t>Aunque la auditoria contable debe realizarse por un contador, d</w:t>
+      </w:r>
+      <w:r>
+        <w:rPr>
+          <w:rFonts w:ascii="Arial" w:eastAsia="Times New Roman" w:hAnsi="Arial" w:cs="Arial"/>
+          <w:color w:val="000000"/>
+          <w:lang w:val="es-CO" w:eastAsia="es-CO"/>
+        </w:rPr>
+        <w:t>e realizarse la auditoria interna deber</w:t>
+      </w:r>
+      <w:r>
+        <w:rPr>
+          <w:rFonts w:ascii="Arial" w:eastAsia="Times New Roman" w:hAnsi="Arial" w:cs="Arial"/>
+          <w:color w:val="000000"/>
+          <w:lang w:val="es-CO" w:eastAsia="es-CO"/>
+        </w:rPr>
+        <w:t>í</w:t>
+      </w:r>
+      <w:r>
+        <w:rPr>
+          <w:rFonts w:ascii="Arial" w:eastAsia="Times New Roman" w:hAnsi="Arial" w:cs="Arial"/>
+          <w:color w:val="000000"/>
+          <w:lang w:val="es-CO" w:eastAsia="es-CO"/>
+        </w:rPr>
+        <w:t>a encargarse otra persona no de Juliana quien labora como contadora. La empresa quiere aclarar las dudas acerca de la veracidad de la información y encomendando esta funci</w:t>
+      </w:r>
+      <w:r>
+        <w:rPr>
+          <w:rFonts w:ascii="Arial" w:eastAsia="Times New Roman" w:hAnsi="Arial" w:cs="Arial"/>
+          <w:color w:val="000000"/>
+          <w:lang w:val="es-CO" w:eastAsia="es-CO"/>
+        </w:rPr>
+        <w:t>ó</w:t>
+      </w:r>
+      <w:r>
+        <w:rPr>
+          <w:rFonts w:ascii="Arial" w:eastAsia="Times New Roman" w:hAnsi="Arial" w:cs="Arial"/>
+          <w:color w:val="000000"/>
+          <w:lang w:val="es-CO" w:eastAsia="es-CO"/>
+        </w:rPr>
+        <w:t xml:space="preserve">n a la misma contadora, el informe final </w:t>
+      </w:r>
+      <w:r>
+        <w:rPr>
+          <w:rFonts w:ascii="Arial" w:eastAsia="Times New Roman" w:hAnsi="Arial" w:cs="Arial"/>
+          <w:color w:val="000000"/>
+          <w:lang w:val="es-CO" w:eastAsia="es-CO"/>
+        </w:rPr>
+        <w:t xml:space="preserve">seria cuestionable. </w:t>
+      </w:r>
+    </w:p>
+    <w:p>
+      <w:pPr>
+        <w:spacing w:line="360" w:lineRule="auto"/>
+        <w:rPr>
+          <w:rFonts w:ascii="Arial" w:eastAsia="Times New Roman" w:hAnsi="Arial" w:cs="Arial"/>
+          <w:color w:val="000000"/>
+          <w:lang w:val="es-CO" w:eastAsia="es-CO"/>
+        </w:rPr>
+      </w:pPr>
+    </w:p>
+    <w:p>
+      <w:pPr>
+        <w:spacing w:line="360" w:lineRule="auto"/>
+        <w:ind w:firstLine="708"/>
+        <w:rPr>
+          <w:rFonts w:ascii="Arial" w:eastAsia="Times New Roman" w:hAnsi="Arial" w:cs="Arial"/>
+          <w:color w:val="000000"/>
+          <w:lang w:val="es-CO" w:eastAsia="es-CO"/>
+        </w:rPr>
+      </w:pPr>
+      <w:r>
+        <w:rPr>
+          <w:rFonts w:ascii="Arial" w:eastAsia="Times New Roman" w:hAnsi="Arial" w:cs="Arial"/>
+          <w:color w:val="000000"/>
+          <w:lang w:val="es-CO" w:eastAsia="es-CO"/>
+        </w:rPr>
+        <w:t>A continuación enumero algunas ventajas y desventa</w:t>
+      </w:r>
+      <w:r>
+        <w:rPr>
+          <w:rFonts w:ascii="Arial" w:eastAsia="Times New Roman" w:hAnsi="Arial" w:cs="Arial"/>
+          <w:color w:val="000000"/>
+          <w:lang w:val="es-CO" w:eastAsia="es-CO"/>
+        </w:rPr>
+        <w:t>ja</w:t>
+      </w:r>
+      <w:r>
+        <w:rPr>
+          <w:rFonts w:ascii="Arial" w:eastAsia="Times New Roman" w:hAnsi="Arial" w:cs="Arial"/>
+          <w:color w:val="000000"/>
+          <w:lang w:val="es-CO" w:eastAsia="es-CO"/>
+        </w:rPr>
+        <w:t>s de una auditoria interna.</w:t>
+      </w:r>
+    </w:p>
+    <w:p>
+      <w:pPr>
+        <w:spacing w:line="360" w:lineRule="auto"/>
+        <w:ind w:firstLine="708"/>
+        <w:rPr>
+          <w:rFonts w:ascii="Arial" w:eastAsia="Times New Roman" w:hAnsi="Arial" w:cs="Arial"/>
+          <w:color w:val="000000"/>
+          <w:lang w:val="es-CO" w:eastAsia="es-CO"/>
+        </w:rPr>
+      </w:pPr>
+    </w:p>
+    <w:p>
+      <w:pPr>
+        <w:spacing w:line="360" w:lineRule="auto"/>
+        <w:rPr>
+          <w:rFonts w:ascii="Arial" w:eastAsia="Times New Roman" w:hAnsi="Arial" w:cs="Arial"/>
+          <w:color w:val="000000"/>
+          <w:lang w:val="es-CO" w:eastAsia="es-CO"/>
+        </w:rPr>
+      </w:pPr>
+      <w:r>
+        <w:rPr>
+          <w:rFonts w:ascii="Arial" w:eastAsia="Times New Roman" w:hAnsi="Arial" w:cs="Arial"/>
+          <w:color w:val="000000"/>
+          <w:lang w:val="es-CO" w:eastAsia="es-CO"/>
+        </w:rPr>
+        <w:t>Ventajas:</w:t>
+      </w:r>
       <w:bookmarkStart w:id="0" w:name="_GoBack"/>
       <w:bookmarkEnd w:id="0"/>
+    </w:p>
+    <w:p>
+      <w:pPr>
+        <w:pStyle w:val="Prrafodelista"/>
+        <w:numPr>
+          <w:ilvl w:val="0"/>
+          <w:numId w:val="9"/>
+        </w:numPr>
+        <w:spacing w:line="360" w:lineRule="auto"/>
+        <w:rPr>
+          <w:rFonts w:ascii="Arial" w:eastAsia="Times New Roman" w:hAnsi="Arial" w:cs="Arial"/>
+          <w:color w:val="000000"/>
+          <w:lang w:val="es-CO" w:eastAsia="es-CO"/>
+        </w:rPr>
+      </w:pPr>
+      <w:r>
+        <w:rPr>
+          <w:rFonts w:ascii="Arial" w:eastAsia="Times New Roman" w:hAnsi="Arial" w:cs="Arial"/>
+          <w:color w:val="000000"/>
+          <w:lang w:val="es-CO" w:eastAsia="es-CO"/>
+        </w:rPr>
+        <w:t>Los costos son menores ya que se realiza con un recurso interno.</w:t>
+      </w:r>
+    </w:p>
+    <w:p>
+      <w:pPr>
+        <w:pStyle w:val="Prrafodelista"/>
+        <w:numPr>
+          <w:ilvl w:val="0"/>
+          <w:numId w:val="9"/>
+        </w:numPr>
+        <w:spacing w:line="360" w:lineRule="auto"/>
+        <w:rPr>
+          <w:rFonts w:ascii="Arial" w:eastAsia="Times New Roman" w:hAnsi="Arial" w:cs="Arial"/>
+          <w:color w:val="000000"/>
+          <w:lang w:val="es-CO" w:eastAsia="es-CO"/>
+        </w:rPr>
+      </w:pPr>
+      <w:r>
+        <w:rPr>
+          <w:rFonts w:ascii="Arial" w:eastAsia="Times New Roman" w:hAnsi="Arial" w:cs="Arial"/>
+          <w:color w:val="000000"/>
+          <w:lang w:val="es-CO" w:eastAsia="es-CO"/>
+        </w:rPr>
+        <w:t>Puede detectar problemas m</w:t>
+      </w:r>
+      <w:r>
+        <w:rPr>
+          <w:rFonts w:ascii="Arial" w:eastAsia="Times New Roman" w:hAnsi="Arial" w:cs="Arial"/>
+          <w:color w:val="000000"/>
+          <w:lang w:val="es-CO" w:eastAsia="es-CO"/>
+        </w:rPr>
+        <w:t>á</w:t>
+      </w:r>
+      <w:r>
+        <w:rPr>
+          <w:rFonts w:ascii="Arial" w:eastAsia="Times New Roman" w:hAnsi="Arial" w:cs="Arial"/>
+          <w:color w:val="000000"/>
+          <w:lang w:val="es-CO" w:eastAsia="es-CO"/>
+        </w:rPr>
+        <w:t>s r</w:t>
+      </w:r>
+      <w:r>
+        <w:rPr>
+          <w:rFonts w:ascii="Arial" w:eastAsia="Times New Roman" w:hAnsi="Arial" w:cs="Arial"/>
+          <w:color w:val="000000"/>
+          <w:lang w:val="es-CO" w:eastAsia="es-CO"/>
+        </w:rPr>
+        <w:t>á</w:t>
+      </w:r>
+      <w:r>
+        <w:rPr>
+          <w:rFonts w:ascii="Arial" w:eastAsia="Times New Roman" w:hAnsi="Arial" w:cs="Arial"/>
+          <w:color w:val="000000"/>
+          <w:lang w:val="es-CO" w:eastAsia="es-CO"/>
+        </w:rPr>
+        <w:t>pidos, ya que conoce mejor las actividades, operaciones y áreas m</w:t>
+      </w:r>
+      <w:r>
+        <w:rPr>
+          <w:rFonts w:ascii="Arial" w:eastAsia="Times New Roman" w:hAnsi="Arial" w:cs="Arial"/>
+          <w:color w:val="000000"/>
+          <w:lang w:val="es-CO" w:eastAsia="es-CO"/>
+        </w:rPr>
+        <w:t>á</w:t>
+      </w:r>
+      <w:r>
+        <w:rPr>
+          <w:rFonts w:ascii="Arial" w:eastAsia="Times New Roman" w:hAnsi="Arial" w:cs="Arial"/>
+          <w:color w:val="000000"/>
+          <w:lang w:val="es-CO" w:eastAsia="es-CO"/>
+        </w:rPr>
+        <w:t>s a fondo.</w:t>
+      </w:r>
+    </w:p>
+    <w:p>
+      <w:pPr>
+        <w:pStyle w:val="Prrafodelista"/>
+        <w:numPr>
+          <w:ilvl w:val="0"/>
+          <w:numId w:val="9"/>
+        </w:numPr>
+        <w:spacing w:line="360" w:lineRule="auto"/>
+        <w:rPr>
+          <w:rFonts w:ascii="Arial" w:eastAsia="Times New Roman" w:hAnsi="Arial" w:cs="Arial"/>
+          <w:color w:val="000000"/>
+          <w:lang w:val="es-CO" w:eastAsia="es-CO"/>
+        </w:rPr>
+      </w:pPr>
+      <w:r>
+        <w:rPr>
+          <w:rFonts w:ascii="Arial" w:eastAsia="Times New Roman" w:hAnsi="Arial" w:cs="Arial"/>
+          <w:color w:val="000000"/>
+          <w:lang w:val="es-CO" w:eastAsia="es-CO"/>
+        </w:rPr>
+        <w:t>La detensi</w:t>
+      </w:r>
+      <w:r>
+        <w:rPr>
+          <w:rFonts w:ascii="Arial" w:eastAsia="Times New Roman" w:hAnsi="Arial" w:cs="Arial"/>
+          <w:color w:val="000000"/>
+          <w:lang w:val="es-CO" w:eastAsia="es-CO"/>
+        </w:rPr>
+        <w:t>ó</w:t>
+      </w:r>
+      <w:r>
+        <w:rPr>
+          <w:rFonts w:ascii="Arial" w:eastAsia="Times New Roman" w:hAnsi="Arial" w:cs="Arial"/>
+          <w:color w:val="000000"/>
+          <w:lang w:val="es-CO" w:eastAsia="es-CO"/>
+        </w:rPr>
+        <w:t>n de los problemas se puede dar a tiempo.</w:t>
+      </w:r>
+    </w:p>
+    <w:p>
+      <w:pPr>
+        <w:pStyle w:val="Prrafodelista"/>
+        <w:numPr>
+          <w:ilvl w:val="0"/>
+          <w:numId w:val="9"/>
+        </w:numPr>
+        <w:spacing w:line="360" w:lineRule="auto"/>
+        <w:rPr>
+          <w:rFonts w:ascii="Arial" w:eastAsia="Times New Roman" w:hAnsi="Arial" w:cs="Arial"/>
+          <w:color w:val="000000"/>
+          <w:lang w:val="es-CO" w:eastAsia="es-CO"/>
+        </w:rPr>
+      </w:pPr>
+      <w:r>
+        <w:rPr>
+          <w:rFonts w:ascii="Arial" w:eastAsia="Times New Roman" w:hAnsi="Arial" w:cs="Arial"/>
+          <w:color w:val="000000"/>
+          <w:lang w:val="es-CO" w:eastAsia="es-CO"/>
+        </w:rPr>
+        <w:t>Los informes de una auditoria van enfocadas a dar recomendaciones que ayudan a mejorar las actividades de la empresa.</w:t>
+      </w:r>
+    </w:p>
+    <w:p>
+      <w:pPr>
+        <w:pStyle w:val="Prrafodelista"/>
+        <w:numPr>
+          <w:ilvl w:val="0"/>
+          <w:numId w:val="9"/>
+        </w:numPr>
+        <w:spacing w:line="360" w:lineRule="auto"/>
+        <w:rPr>
+          <w:rFonts w:ascii="Arial" w:eastAsia="Times New Roman" w:hAnsi="Arial" w:cs="Arial"/>
+          <w:color w:val="000000"/>
+          <w:lang w:val="es-CO" w:eastAsia="es-CO"/>
+        </w:rPr>
+      </w:pPr>
+      <w:r>
+        <w:rPr>
+          <w:rFonts w:ascii="Arial" w:eastAsia="Times New Roman" w:hAnsi="Arial" w:cs="Arial"/>
+          <w:color w:val="000000"/>
+          <w:lang w:val="es-CO" w:eastAsia="es-CO"/>
+        </w:rPr>
+        <w:t>El informe es domestico y de carácter confidencial.</w:t>
+      </w:r>
+    </w:p>
+    <w:p>
+      <w:pPr>
+        <w:spacing w:line="360" w:lineRule="auto"/>
+        <w:rPr>
+          <w:rFonts w:ascii="Arial" w:eastAsia="Times New Roman" w:hAnsi="Arial" w:cs="Arial"/>
+          <w:color w:val="000000"/>
+          <w:lang w:val="es-CO" w:eastAsia="es-CO"/>
+        </w:rPr>
+      </w:pPr>
+    </w:p>
+    <w:p>
+      <w:pPr>
+        <w:spacing w:line="360" w:lineRule="auto"/>
+        <w:rPr>
+          <w:rFonts w:ascii="Arial" w:eastAsia="Times New Roman" w:hAnsi="Arial" w:cs="Arial"/>
+          <w:color w:val="000000"/>
+          <w:lang w:val="es-CO" w:eastAsia="es-CO"/>
+        </w:rPr>
+      </w:pPr>
+    </w:p>
+    <w:p>
+      <w:pPr>
+        <w:spacing w:line="360" w:lineRule="auto"/>
+        <w:rPr>
+          <w:rFonts w:ascii="Arial" w:eastAsia="Times New Roman" w:hAnsi="Arial" w:cs="Arial"/>
+          <w:color w:val="000000"/>
+          <w:lang w:val="es-CO" w:eastAsia="es-CO"/>
+        </w:rPr>
+      </w:pPr>
+      <w:r>
+        <w:rPr>
+          <w:rFonts w:ascii="Arial" w:eastAsia="Times New Roman" w:hAnsi="Arial" w:cs="Arial"/>
+          <w:color w:val="000000"/>
+          <w:lang w:val="es-CO" w:eastAsia="es-CO"/>
+        </w:rPr>
+        <w:t>Desventajas:</w:t>
+      </w:r>
+    </w:p>
+    <w:p>
+      <w:pPr>
+        <w:pStyle w:val="Prrafodelista"/>
+        <w:numPr>
+          <w:ilvl w:val="0"/>
+          <w:numId w:val="10"/>
+        </w:numPr>
+        <w:spacing w:line="360" w:lineRule="auto"/>
+        <w:rPr>
+          <w:rFonts w:ascii="Arial" w:eastAsia="Times New Roman" w:hAnsi="Arial" w:cs="Arial"/>
+          <w:color w:val="000000"/>
+          <w:lang w:val="es-CO" w:eastAsia="es-CO"/>
+        </w:rPr>
+      </w:pPr>
+      <w:r>
+        <w:rPr>
+          <w:rFonts w:ascii="Arial" w:eastAsia="Times New Roman" w:hAnsi="Arial" w:cs="Arial"/>
+          <w:color w:val="000000"/>
+          <w:lang w:val="es-CO" w:eastAsia="es-CO"/>
+        </w:rPr>
+        <w:t>Pueden tener intereses internos y omitir fallas encontradas.</w:t>
+      </w:r>
+    </w:p>
+    <w:p>
+      <w:pPr>
+        <w:pStyle w:val="Prrafodelista"/>
+        <w:numPr>
+          <w:ilvl w:val="0"/>
+          <w:numId w:val="10"/>
+        </w:numPr>
+        <w:spacing w:line="360" w:lineRule="auto"/>
+        <w:rPr>
+          <w:rFonts w:ascii="Arial" w:eastAsia="Times New Roman" w:hAnsi="Arial" w:cs="Arial"/>
+          <w:color w:val="000000"/>
+          <w:lang w:val="es-CO" w:eastAsia="es-CO"/>
+        </w:rPr>
+      </w:pPr>
+      <w:r>
+        <w:rPr>
+          <w:rFonts w:ascii="Arial" w:eastAsia="Times New Roman" w:hAnsi="Arial" w:cs="Arial"/>
+          <w:color w:val="000000"/>
+          <w:lang w:val="es-CO" w:eastAsia="es-CO"/>
+        </w:rPr>
+        <w:t>Se puede limitar la veracidad.</w:t>
+      </w:r>
+    </w:p>
+    <w:p>
+      <w:pPr>
+        <w:pStyle w:val="Prrafodelista"/>
+        <w:numPr>
+          <w:ilvl w:val="0"/>
+          <w:numId w:val="10"/>
+        </w:numPr>
+        <w:spacing w:line="360" w:lineRule="auto"/>
+        <w:rPr>
+          <w:rFonts w:ascii="Arial" w:eastAsia="Times New Roman" w:hAnsi="Arial" w:cs="Arial"/>
+          <w:color w:val="000000"/>
+          <w:lang w:val="es-CO" w:eastAsia="es-CO"/>
+        </w:rPr>
+      </w:pPr>
+      <w:r>
+        <w:rPr>
+          <w:rFonts w:ascii="Arial" w:eastAsia="Times New Roman" w:hAnsi="Arial" w:cs="Arial"/>
+          <w:color w:val="000000"/>
+          <w:lang w:val="es-CO" w:eastAsia="es-CO"/>
+        </w:rPr>
+        <w:t>Las presiones internas pueden afectar o influir en el informe final.</w:t>
+      </w:r>
+    </w:p>
+    <w:p>
+      <w:pPr>
+        <w:pStyle w:val="Prrafodelista"/>
+        <w:numPr>
+          <w:ilvl w:val="0"/>
+          <w:numId w:val="10"/>
+        </w:numPr>
+        <w:spacing w:line="360" w:lineRule="auto"/>
+        <w:rPr>
+          <w:rFonts w:ascii="Arial" w:eastAsia="Times New Roman" w:hAnsi="Arial" w:cs="Arial"/>
+          <w:color w:val="000000"/>
+          <w:lang w:val="es-CO" w:eastAsia="es-CO"/>
+        </w:rPr>
+      </w:pPr>
+      <w:r>
+        <w:rPr>
+          <w:rFonts w:ascii="Arial" w:eastAsia="Times New Roman" w:hAnsi="Arial" w:cs="Arial"/>
+          <w:color w:val="000000"/>
+          <w:lang w:val="es-CO" w:eastAsia="es-CO"/>
+        </w:rPr>
+        <w:t xml:space="preserve">La objetividad es cuestionable ya que puede presentarse parcialidad en los procesos evaluados. </w:t>
+      </w:r>
+    </w:p>
+    <w:p>
+      <w:pPr>
+        <w:pStyle w:val="Prrafodelista"/>
+        <w:numPr>
+          <w:ilvl w:val="0"/>
+          <w:numId w:val="10"/>
+        </w:numPr>
+        <w:spacing w:line="360" w:lineRule="auto"/>
+        <w:rPr>
+          <w:rFonts w:ascii="Arial" w:eastAsia="Times New Roman" w:hAnsi="Arial" w:cs="Arial"/>
+          <w:color w:val="000000"/>
+          <w:lang w:val="es-CO" w:eastAsia="es-CO"/>
+        </w:rPr>
+      </w:pPr>
     </w:p>
     <w:sectPr>
       <w:pgSz w:w="12240" w:h="15840"/>
@@ -469,6 +1123,381 @@
     </w:lvl>
   </w:abstractNum>
   <w:abstractNum w:abstractNumId="1" w15:restartNumberingAfterBreak="0">
+    <w:nsid w:val="0CD33B8F"/>
+    <w:multiLevelType w:val="hybridMultilevel"/>
+    <w:tmpl w:val="59EAF13A"/>
+    <w:lvl w:ilvl="0" w:tplc="4DBE0440">
+      <w:numFmt w:val="bullet"/>
+      <w:lvlText w:val=""/>
+      <w:lvlJc w:val="left"/>
+      <w:pPr>
+        <w:ind w:left="720" w:hanging="360"/>
+      </w:pPr>
+      <w:rPr>
+        <w:rFonts w:ascii="Arial" w:eastAsia="Times New Roman" w:hAnsi="Arial" w:cs="Arial" w:hint="default"/>
+      </w:rPr>
+    </w:lvl>
+    <w:lvl w:ilvl="1" w:tplc="040A0019" w:tentative="1">
+      <w:start w:val="1"/>
+      <w:numFmt w:val="lowerLetter"/>
+      <w:lvlText w:val="%2."/>
+      <w:lvlJc w:val="left"/>
+      <w:pPr>
+        <w:ind w:left="1440" w:hanging="360"/>
+      </w:pPr>
+    </w:lvl>
+    <w:lvl w:ilvl="2" w:tplc="040A001B" w:tentative="1">
+      <w:start w:val="1"/>
+      <w:numFmt w:val="lowerRoman"/>
+      <w:lvlText w:val="%3."/>
+      <w:lvlJc w:val="right"/>
+      <w:pPr>
+        <w:ind w:left="2160" w:hanging="180"/>
+      </w:pPr>
+    </w:lvl>
+    <w:lvl w:ilvl="3" w:tplc="040A000F" w:tentative="1">
+      <w:start w:val="1"/>
+      <w:numFmt w:val="decimal"/>
+      <w:lvlText w:val="%4."/>
+      <w:lvlJc w:val="left"/>
+      <w:pPr>
+        <w:ind w:left="2880" w:hanging="360"/>
+      </w:pPr>
+    </w:lvl>
+    <w:lvl w:ilvl="4" w:tplc="040A0019" w:tentative="1">
+      <w:start w:val="1"/>
+      <w:numFmt w:val="lowerLetter"/>
+      <w:lvlText w:val="%5."/>
+      <w:lvlJc w:val="left"/>
+      <w:pPr>
+        <w:ind w:left="3600" w:hanging="360"/>
+      </w:pPr>
+    </w:lvl>
+    <w:lvl w:ilvl="5" w:tplc="040A001B" w:tentative="1">
+      <w:start w:val="1"/>
+      <w:numFmt w:val="lowerRoman"/>
+      <w:lvlText w:val="%6."/>
+      <w:lvlJc w:val="right"/>
+      <w:pPr>
+        <w:ind w:left="4320" w:hanging="180"/>
+      </w:pPr>
+    </w:lvl>
+    <w:lvl w:ilvl="6" w:tplc="040A000F" w:tentative="1">
+      <w:start w:val="1"/>
+      <w:numFmt w:val="decimal"/>
+      <w:lvlText w:val="%7."/>
+      <w:lvlJc w:val="left"/>
+      <w:pPr>
+        <w:ind w:left="5040" w:hanging="360"/>
+      </w:pPr>
+    </w:lvl>
+    <w:lvl w:ilvl="7" w:tplc="040A0019" w:tentative="1">
+      <w:start w:val="1"/>
+      <w:numFmt w:val="lowerLetter"/>
+      <w:lvlText w:val="%8."/>
+      <w:lvlJc w:val="left"/>
+      <w:pPr>
+        <w:ind w:left="5760" w:hanging="360"/>
+      </w:pPr>
+    </w:lvl>
+    <w:lvl w:ilvl="8" w:tplc="040A001B" w:tentative="1">
+      <w:start w:val="1"/>
+      <w:numFmt w:val="lowerRoman"/>
+      <w:lvlText w:val="%9."/>
+      <w:lvlJc w:val="right"/>
+      <w:pPr>
+        <w:ind w:left="6480" w:hanging="180"/>
+      </w:pPr>
+    </w:lvl>
+  </w:abstractNum>
+  <w:abstractNum w:abstractNumId="2" w15:restartNumberingAfterBreak="0">
+    <w:nsid w:val="2D6A6BF0"/>
+    <w:multiLevelType w:val="hybridMultilevel"/>
+    <w:tmpl w:val="CEB45C34"/>
+    <w:lvl w:ilvl="0" w:tplc="040A000F">
+      <w:start w:val="1"/>
+      <w:numFmt w:val="decimal"/>
+      <w:lvlText w:val="%1."/>
+      <w:lvlJc w:val="left"/>
+      <w:pPr>
+        <w:ind w:left="720" w:hanging="360"/>
+      </w:pPr>
+      <w:rPr>
+        <w:rFonts w:hint="default"/>
+      </w:rPr>
+    </w:lvl>
+    <w:lvl w:ilvl="1" w:tplc="040A0019" w:tentative="1">
+      <w:start w:val="1"/>
+      <w:numFmt w:val="lowerLetter"/>
+      <w:lvlText w:val="%2."/>
+      <w:lvlJc w:val="left"/>
+      <w:pPr>
+        <w:ind w:left="1440" w:hanging="360"/>
+      </w:pPr>
+    </w:lvl>
+    <w:lvl w:ilvl="2" w:tplc="040A001B" w:tentative="1">
+      <w:start w:val="1"/>
+      <w:numFmt w:val="lowerRoman"/>
+      <w:lvlText w:val="%3."/>
+      <w:lvlJc w:val="right"/>
+      <w:pPr>
+        <w:ind w:left="2160" w:hanging="180"/>
+      </w:pPr>
+    </w:lvl>
+    <w:lvl w:ilvl="3" w:tplc="040A000F" w:tentative="1">
+      <w:start w:val="1"/>
+      <w:numFmt w:val="decimal"/>
+      <w:lvlText w:val="%4."/>
+      <w:lvlJc w:val="left"/>
+      <w:pPr>
+        <w:ind w:left="2880" w:hanging="360"/>
+      </w:pPr>
+    </w:lvl>
+    <w:lvl w:ilvl="4" w:tplc="040A0019" w:tentative="1">
+      <w:start w:val="1"/>
+      <w:numFmt w:val="lowerLetter"/>
+      <w:lvlText w:val="%5."/>
+      <w:lvlJc w:val="left"/>
+      <w:pPr>
+        <w:ind w:left="3600" w:hanging="360"/>
+      </w:pPr>
+    </w:lvl>
+    <w:lvl w:ilvl="5" w:tplc="040A001B" w:tentative="1">
+      <w:start w:val="1"/>
+      <w:numFmt w:val="lowerRoman"/>
+      <w:lvlText w:val="%6."/>
+      <w:lvlJc w:val="right"/>
+      <w:pPr>
+        <w:ind w:left="4320" w:hanging="180"/>
+      </w:pPr>
+    </w:lvl>
+    <w:lvl w:ilvl="6" w:tplc="040A000F" w:tentative="1">
+      <w:start w:val="1"/>
+      <w:numFmt w:val="decimal"/>
+      <w:lvlText w:val="%7."/>
+      <w:lvlJc w:val="left"/>
+      <w:pPr>
+        <w:ind w:left="5040" w:hanging="360"/>
+      </w:pPr>
+    </w:lvl>
+    <w:lvl w:ilvl="7" w:tplc="040A0019" w:tentative="1">
+      <w:start w:val="1"/>
+      <w:numFmt w:val="lowerLetter"/>
+      <w:lvlText w:val="%8."/>
+      <w:lvlJc w:val="left"/>
+      <w:pPr>
+        <w:ind w:left="5760" w:hanging="360"/>
+      </w:pPr>
+    </w:lvl>
+    <w:lvl w:ilvl="8" w:tplc="040A001B" w:tentative="1">
+      <w:start w:val="1"/>
+      <w:numFmt w:val="lowerRoman"/>
+      <w:lvlText w:val="%9."/>
+      <w:lvlJc w:val="right"/>
+      <w:pPr>
+        <w:ind w:left="6480" w:hanging="180"/>
+      </w:pPr>
+    </w:lvl>
+  </w:abstractNum>
+  <w:abstractNum w:abstractNumId="3" w15:restartNumberingAfterBreak="0">
+    <w:nsid w:val="34D767C7"/>
+    <w:multiLevelType w:val="hybridMultilevel"/>
+    <w:tmpl w:val="74CE60B8"/>
+    <w:lvl w:ilvl="0" w:tplc="4DBE0440">
+      <w:numFmt w:val="bullet"/>
+      <w:lvlText w:val=""/>
+      <w:lvlJc w:val="left"/>
+      <w:pPr>
+        <w:ind w:left="720" w:hanging="360"/>
+      </w:pPr>
+      <w:rPr>
+        <w:rFonts w:ascii="Arial" w:eastAsia="Times New Roman" w:hAnsi="Arial" w:cs="Arial" w:hint="default"/>
+      </w:rPr>
+    </w:lvl>
+    <w:lvl w:ilvl="1" w:tplc="040A0003" w:tentative="1">
+      <w:start w:val="1"/>
+      <w:numFmt w:val="bullet"/>
+      <w:lvlText w:val="o"/>
+      <w:lvlJc w:val="left"/>
+      <w:pPr>
+        <w:ind w:left="1440" w:hanging="360"/>
+      </w:pPr>
+      <w:rPr>
+        <w:rFonts w:ascii="Courier New" w:hAnsi="Courier New" w:cs="Courier New" w:hint="default"/>
+      </w:rPr>
+    </w:lvl>
+    <w:lvl w:ilvl="2" w:tplc="040A0005" w:tentative="1">
+      <w:start w:val="1"/>
+      <w:numFmt w:val="bullet"/>
+      <w:lvlText w:val=""/>
+      <w:lvlJc w:val="left"/>
+      <w:pPr>
+        <w:ind w:left="2160" w:hanging="360"/>
+      </w:pPr>
+      <w:rPr>
+        <w:rFonts w:ascii="Wingdings" w:hAnsi="Wingdings" w:hint="default"/>
+      </w:rPr>
+    </w:lvl>
+    <w:lvl w:ilvl="3" w:tplc="040A0001" w:tentative="1">
+      <w:start w:val="1"/>
+      <w:numFmt w:val="bullet"/>
+      <w:lvlText w:val=""/>
+      <w:lvlJc w:val="left"/>
+      <w:pPr>
+        <w:ind w:left="2880" w:hanging="360"/>
+      </w:pPr>
+      <w:rPr>
+        <w:rFonts w:ascii="Symbol" w:hAnsi="Symbol" w:hint="default"/>
+      </w:rPr>
+    </w:lvl>
+    <w:lvl w:ilvl="4" w:tplc="040A0003" w:tentative="1">
+      <w:start w:val="1"/>
+      <w:numFmt w:val="bullet"/>
+      <w:lvlText w:val="o"/>
+      <w:lvlJc w:val="left"/>
+      <w:pPr>
+        <w:ind w:left="3600" w:hanging="360"/>
+      </w:pPr>
+      <w:rPr>
+        <w:rFonts w:ascii="Courier New" w:hAnsi="Courier New" w:cs="Courier New" w:hint="default"/>
+      </w:rPr>
+    </w:lvl>
+    <w:lvl w:ilvl="5" w:tplc="040A0005" w:tentative="1">
+      <w:start w:val="1"/>
+      <w:numFmt w:val="bullet"/>
+      <w:lvlText w:val=""/>
+      <w:lvlJc w:val="left"/>
+      <w:pPr>
+        <w:ind w:left="4320" w:hanging="360"/>
+      </w:pPr>
+      <w:rPr>
+        <w:rFonts w:ascii="Wingdings" w:hAnsi="Wingdings" w:hint="default"/>
+      </w:rPr>
+    </w:lvl>
+    <w:lvl w:ilvl="6" w:tplc="040A0001" w:tentative="1">
+      <w:start w:val="1"/>
+      <w:numFmt w:val="bullet"/>
+      <w:lvlText w:val=""/>
+      <w:lvlJc w:val="left"/>
+      <w:pPr>
+        <w:ind w:left="5040" w:hanging="360"/>
+      </w:pPr>
+      <w:rPr>
+        <w:rFonts w:ascii="Symbol" w:hAnsi="Symbol" w:hint="default"/>
+      </w:rPr>
+    </w:lvl>
+    <w:lvl w:ilvl="7" w:tplc="040A0003" w:tentative="1">
+      <w:start w:val="1"/>
+      <w:numFmt w:val="bullet"/>
+      <w:lvlText w:val="o"/>
+      <w:lvlJc w:val="left"/>
+      <w:pPr>
+        <w:ind w:left="5760" w:hanging="360"/>
+      </w:pPr>
+      <w:rPr>
+        <w:rFonts w:ascii="Courier New" w:hAnsi="Courier New" w:cs="Courier New" w:hint="default"/>
+      </w:rPr>
+    </w:lvl>
+    <w:lvl w:ilvl="8" w:tplc="040A0005" w:tentative="1">
+      <w:start w:val="1"/>
+      <w:numFmt w:val="bullet"/>
+      <w:lvlText w:val=""/>
+      <w:lvlJc w:val="left"/>
+      <w:pPr>
+        <w:ind w:left="6480" w:hanging="360"/>
+      </w:pPr>
+      <w:rPr>
+        <w:rFonts w:ascii="Wingdings" w:hAnsi="Wingdings" w:hint="default"/>
+      </w:rPr>
+    </w:lvl>
+  </w:abstractNum>
+  <w:abstractNum w:abstractNumId="4" w15:restartNumberingAfterBreak="0">
+    <w:nsid w:val="45CA1213"/>
+    <w:multiLevelType w:val="hybridMultilevel"/>
+    <w:tmpl w:val="3564CBDC"/>
+    <w:lvl w:ilvl="0" w:tplc="040A000F">
+      <w:start w:val="1"/>
+      <w:numFmt w:val="decimal"/>
+      <w:lvlText w:val="%1."/>
+      <w:lvlJc w:val="left"/>
+      <w:pPr>
+        <w:ind w:left="720" w:hanging="360"/>
+      </w:pPr>
+    </w:lvl>
+    <w:lvl w:ilvl="1" w:tplc="040A0019" w:tentative="1">
+      <w:start w:val="1"/>
+      <w:numFmt w:val="lowerLetter"/>
+      <w:lvlText w:val="%2."/>
+      <w:lvlJc w:val="left"/>
+      <w:pPr>
+        <w:ind w:left="1440" w:hanging="360"/>
+      </w:pPr>
+    </w:lvl>
+    <w:lvl w:ilvl="2" w:tplc="040A001B" w:tentative="1">
+      <w:start w:val="1"/>
+      <w:numFmt w:val="lowerRoman"/>
+      <w:lvlText w:val="%3."/>
+      <w:lvlJc w:val="right"/>
+      <w:pPr>
+        <w:ind w:left="2160" w:hanging="180"/>
+      </w:pPr>
+    </w:lvl>
+    <w:lvl w:ilvl="3" w:tplc="040A000F" w:tentative="1">
+      <w:start w:val="1"/>
+      <w:numFmt w:val="decimal"/>
+      <w:lvlText w:val="%4."/>
+      <w:lvlJc w:val="left"/>
+      <w:pPr>
+        <w:ind w:left="2880" w:hanging="360"/>
+      </w:pPr>
+    </w:lvl>
+    <w:lvl w:ilvl="4" w:tplc="040A0019" w:tentative="1">
+      <w:start w:val="1"/>
+      <w:numFmt w:val="lowerLetter"/>
+      <w:lvlText w:val="%5."/>
+      <w:lvlJc w:val="left"/>
+      <w:pPr>
+        <w:ind w:left="3600" w:hanging="360"/>
+      </w:pPr>
+    </w:lvl>
+    <w:lvl w:ilvl="5" w:tplc="040A001B" w:tentative="1">
+      <w:start w:val="1"/>
+      <w:numFmt w:val="lowerRoman"/>
+      <w:lvlText w:val="%6."/>
+      <w:lvlJc w:val="right"/>
+      <w:pPr>
+        <w:ind w:left="4320" w:hanging="180"/>
+      </w:pPr>
+    </w:lvl>
+    <w:lvl w:ilvl="6" w:tplc="040A000F" w:tentative="1">
+      <w:start w:val="1"/>
+      <w:numFmt w:val="decimal"/>
+      <w:lvlText w:val="%7."/>
+      <w:lvlJc w:val="left"/>
+      <w:pPr>
+        <w:ind w:left="5040" w:hanging="360"/>
+      </w:pPr>
+    </w:lvl>
+    <w:lvl w:ilvl="7" w:tplc="040A0019" w:tentative="1">
+      <w:start w:val="1"/>
+      <w:numFmt w:val="lowerLetter"/>
+      <w:lvlText w:val="%8."/>
+      <w:lvlJc w:val="left"/>
+      <w:pPr>
+        <w:ind w:left="5760" w:hanging="360"/>
+      </w:pPr>
+    </w:lvl>
+    <w:lvl w:ilvl="8" w:tplc="040A001B" w:tentative="1">
+      <w:start w:val="1"/>
+      <w:numFmt w:val="lowerRoman"/>
+      <w:lvlText w:val="%9."/>
+      <w:lvlJc w:val="right"/>
+      <w:pPr>
+        <w:ind w:left="6480" w:hanging="180"/>
+      </w:pPr>
+    </w:lvl>
+  </w:abstractNum>
+  <w:abstractNum w:abstractNumId="5" w15:restartNumberingAfterBreak="0">
     <w:nsid w:val="4979793B"/>
     <w:multiLevelType w:val="hybridMultilevel"/>
     <w:tmpl w:val="82904F58"/>
@@ -557,7 +1586,96 @@
       </w:pPr>
     </w:lvl>
   </w:abstractNum>
-  <w:abstractNum w:abstractNumId="2" w15:restartNumberingAfterBreak="0">
+  <w:abstractNum w:abstractNumId="6" w15:restartNumberingAfterBreak="0">
+    <w:nsid w:val="532C0227"/>
+    <w:multiLevelType w:val="hybridMultilevel"/>
+    <w:tmpl w:val="960A7012"/>
+    <w:lvl w:ilvl="0" w:tplc="040A000F">
+      <w:start w:val="1"/>
+      <w:numFmt w:val="decimal"/>
+      <w:lvlText w:val="%1."/>
+      <w:lvlJc w:val="left"/>
+      <w:pPr>
+        <w:ind w:left="720" w:hanging="360"/>
+      </w:pPr>
+      <w:rPr>
+        <w:rFonts w:hint="default"/>
+      </w:rPr>
+    </w:lvl>
+    <w:lvl w:ilvl="1" w:tplc="040A0019" w:tentative="1">
+      <w:start w:val="1"/>
+      <w:numFmt w:val="lowerLetter"/>
+      <w:lvlText w:val="%2."/>
+      <w:lvlJc w:val="left"/>
+      <w:pPr>
+        <w:ind w:left="1440" w:hanging="360"/>
+      </w:pPr>
+    </w:lvl>
+    <w:lvl w:ilvl="2" w:tplc="040A001B" w:tentative="1">
+      <w:start w:val="1"/>
+      <w:numFmt w:val="lowerRoman"/>
+      <w:lvlText w:val="%3."/>
+      <w:lvlJc w:val="right"/>
+      <w:pPr>
+        <w:ind w:left="2160" w:hanging="180"/>
+      </w:pPr>
+    </w:lvl>
+    <w:lvl w:ilvl="3" w:tplc="040A000F" w:tentative="1">
+      <w:start w:val="1"/>
+      <w:numFmt w:val="decimal"/>
+      <w:lvlText w:val="%4."/>
+      <w:lvlJc w:val="left"/>
+      <w:pPr>
+        <w:ind w:left="2880" w:hanging="360"/>
+      </w:pPr>
+    </w:lvl>
+    <w:lvl w:ilvl="4" w:tplc="040A0019" w:tentative="1">
+      <w:start w:val="1"/>
+      <w:numFmt w:val="lowerLetter"/>
+      <w:lvlText w:val="%5."/>
+      <w:lvlJc w:val="left"/>
+      <w:pPr>
+        <w:ind w:left="3600" w:hanging="360"/>
+      </w:pPr>
+    </w:lvl>
+    <w:lvl w:ilvl="5" w:tplc="040A001B" w:tentative="1">
+      <w:start w:val="1"/>
+      <w:numFmt w:val="lowerRoman"/>
+      <w:lvlText w:val="%6."/>
+      <w:lvlJc w:val="right"/>
+      <w:pPr>
+        <w:ind w:left="4320" w:hanging="180"/>
+      </w:pPr>
+    </w:lvl>
+    <w:lvl w:ilvl="6" w:tplc="040A000F" w:tentative="1">
+      <w:start w:val="1"/>
+      <w:numFmt w:val="decimal"/>
+      <w:lvlText w:val="%7."/>
+      <w:lvlJc w:val="left"/>
+      <w:pPr>
+        <w:ind w:left="5040" w:hanging="360"/>
+      </w:pPr>
+    </w:lvl>
+    <w:lvl w:ilvl="7" w:tplc="040A0019" w:tentative="1">
+      <w:start w:val="1"/>
+      <w:numFmt w:val="lowerLetter"/>
+      <w:lvlText w:val="%8."/>
+      <w:lvlJc w:val="left"/>
+      <w:pPr>
+        <w:ind w:left="5760" w:hanging="360"/>
+      </w:pPr>
+    </w:lvl>
+    <w:lvl w:ilvl="8" w:tplc="040A001B" w:tentative="1">
+      <w:start w:val="1"/>
+      <w:numFmt w:val="lowerRoman"/>
+      <w:lvlText w:val="%9."/>
+      <w:lvlJc w:val="right"/>
+      <w:pPr>
+        <w:ind w:left="6480" w:hanging="180"/>
+      </w:pPr>
+    </w:lvl>
+  </w:abstractNum>
+  <w:abstractNum w:abstractNumId="7" w15:restartNumberingAfterBreak="0">
     <w:nsid w:val="629710C1"/>
     <w:multiLevelType w:val="hybridMultilevel"/>
     <w:tmpl w:val="E4843D68"/>
@@ -646,7 +1764,96 @@
       </w:pPr>
     </w:lvl>
   </w:abstractNum>
-  <w:abstractNum w:abstractNumId="3" w15:restartNumberingAfterBreak="0">
+  <w:abstractNum w:abstractNumId="8" w15:restartNumberingAfterBreak="0">
+    <w:nsid w:val="78FC24A4"/>
+    <w:multiLevelType w:val="hybridMultilevel"/>
+    <w:tmpl w:val="D4F44876"/>
+    <w:lvl w:ilvl="0" w:tplc="040A0001">
+      <w:start w:val="1"/>
+      <w:numFmt w:val="bullet"/>
+      <w:lvlText w:val=""/>
+      <w:lvlJc w:val="left"/>
+      <w:pPr>
+        <w:ind w:left="720" w:hanging="360"/>
+      </w:pPr>
+      <w:rPr>
+        <w:rFonts w:ascii="Symbol" w:hAnsi="Symbol" w:hint="default"/>
+      </w:rPr>
+    </w:lvl>
+    <w:lvl w:ilvl="1" w:tplc="040A0019" w:tentative="1">
+      <w:start w:val="1"/>
+      <w:numFmt w:val="lowerLetter"/>
+      <w:lvlText w:val="%2."/>
+      <w:lvlJc w:val="left"/>
+      <w:pPr>
+        <w:ind w:left="1440" w:hanging="360"/>
+      </w:pPr>
+    </w:lvl>
+    <w:lvl w:ilvl="2" w:tplc="040A001B" w:tentative="1">
+      <w:start w:val="1"/>
+      <w:numFmt w:val="lowerRoman"/>
+      <w:lvlText w:val="%3."/>
+      <w:lvlJc w:val="right"/>
+      <w:pPr>
+        <w:ind w:left="2160" w:hanging="180"/>
+      </w:pPr>
+    </w:lvl>
+    <w:lvl w:ilvl="3" w:tplc="040A000F" w:tentative="1">
+      <w:start w:val="1"/>
+      <w:numFmt w:val="decimal"/>
+      <w:lvlText w:val="%4."/>
+      <w:lvlJc w:val="left"/>
+      <w:pPr>
+        <w:ind w:left="2880" w:hanging="360"/>
+      </w:pPr>
+    </w:lvl>
+    <w:lvl w:ilvl="4" w:tplc="040A0019" w:tentative="1">
+      <w:start w:val="1"/>
+      <w:numFmt w:val="lowerLetter"/>
+      <w:lvlText w:val="%5."/>
+      <w:lvlJc w:val="left"/>
+      <w:pPr>
+        <w:ind w:left="3600" w:hanging="360"/>
+      </w:pPr>
+    </w:lvl>
+    <w:lvl w:ilvl="5" w:tplc="040A001B" w:tentative="1">
+      <w:start w:val="1"/>
+      <w:numFmt w:val="lowerRoman"/>
+      <w:lvlText w:val="%6."/>
+      <w:lvlJc w:val="right"/>
+      <w:pPr>
+        <w:ind w:left="4320" w:hanging="180"/>
+      </w:pPr>
+    </w:lvl>
+    <w:lvl w:ilvl="6" w:tplc="040A000F" w:tentative="1">
+      <w:start w:val="1"/>
+      <w:numFmt w:val="decimal"/>
+      <w:lvlText w:val="%7."/>
+      <w:lvlJc w:val="left"/>
+      <w:pPr>
+        <w:ind w:left="5040" w:hanging="360"/>
+      </w:pPr>
+    </w:lvl>
+    <w:lvl w:ilvl="7" w:tplc="040A0019" w:tentative="1">
+      <w:start w:val="1"/>
+      <w:numFmt w:val="lowerLetter"/>
+      <w:lvlText w:val="%8."/>
+      <w:lvlJc w:val="left"/>
+      <w:pPr>
+        <w:ind w:left="5760" w:hanging="360"/>
+      </w:pPr>
+    </w:lvl>
+    <w:lvl w:ilvl="8" w:tplc="040A001B" w:tentative="1">
+      <w:start w:val="1"/>
+      <w:numFmt w:val="lowerRoman"/>
+      <w:lvlText w:val="%9."/>
+      <w:lvlJc w:val="right"/>
+      <w:pPr>
+        <w:ind w:left="6480" w:hanging="180"/>
+      </w:pPr>
+    </w:lvl>
+  </w:abstractNum>
+  <w:abstractNum w:abstractNumId="9" w15:restartNumberingAfterBreak="0">
     <w:nsid w:val="7F0B0B3F"/>
     <w:multiLevelType w:val="hybridMultilevel"/>
     <w:tmpl w:val="68B2DF16"/>
@@ -733,16 +1940,34 @@
     </w:lvl>
   </w:abstractNum>
   <w:num w:numId="1">
-    <w:abstractNumId w:val="3"/>
+    <w:abstractNumId w:val="9"/>
   </w:num>
   <w:num w:numId="2">
-    <w:abstractNumId w:val="2"/>
+    <w:abstractNumId w:val="7"/>
   </w:num>
   <w:num w:numId="3">
     <w:abstractNumId w:val="0"/>
   </w:num>
   <w:num w:numId="4">
+    <w:abstractNumId w:val="5"/>
+  </w:num>
+  <w:num w:numId="5">
+    <w:abstractNumId w:val="4"/>
+  </w:num>
+  <w:num w:numId="6">
+    <w:abstractNumId w:val="3"/>
+  </w:num>
+  <w:num w:numId="7">
     <w:abstractNumId w:val="1"/>
+  </w:num>
+  <w:num w:numId="8">
+    <w:abstractNumId w:val="8"/>
+  </w:num>
+  <w:num w:numId="9">
+    <w:abstractNumId w:val="6"/>
+  </w:num>
+  <w:num w:numId="10">
+    <w:abstractNumId w:val="2"/>
   </w:num>
 </w:numbering>
 </file>
@@ -1759,7 +2984,7 @@
 </file>
 
 <file path=customXml/itemProps1.xml><?xml version="1.0" encoding="utf-8"?>
-<ds:datastoreItem xmlns:ds="http://schemas.openxmlformats.org/officeDocument/2006/customXml" ds:itemID="{8CDBD7C4-B5E8-AE49-99AE-A916BDAA99A2}">
+<ds:datastoreItem xmlns:ds="http://schemas.openxmlformats.org/officeDocument/2006/customXml" ds:itemID="{77213C55-543F-2B43-85CF-6D7F8CA21209}">
   <ds:schemaRefs>
     <ds:schemaRef ds:uri="http://schemas.openxmlformats.org/officeDocument/2006/bibliography"/>
   </ds:schemaRefs>

</xml_diff>